<commit_message>
added readme and updated final project report
</commit_message>
<xml_diff>
--- a/documents/Final Project Reports - Group 4.docx
+++ b/documents/Final Project Reports - Group 4.docx
@@ -195,6 +195,42 @@
       <w:pPr>
         <w:spacing w:after="0"/>
         <w:jc w:val="center"/>
+        <w:rPr>
+          <w:sz w:val="28"/>
+          <w:szCs w:val="28"/>
+        </w:rPr>
+      </w:pPr>
+      <w:hyperlink r:id="rId5" w:history="1">
+        <w:r>
+          <w:rPr>
+            <w:rStyle w:val="Hyperlink"/>
+            <w:sz w:val="28"/>
+            <w:szCs w:val="28"/>
+          </w:rPr>
+          <w:t>Steam Link V</w:t>
+        </w:r>
+        <w:r>
+          <w:rPr>
+            <w:rStyle w:val="Hyperlink"/>
+            <w:sz w:val="28"/>
+            <w:szCs w:val="28"/>
+          </w:rPr>
+          <w:t>i</w:t>
+        </w:r>
+        <w:r>
+          <w:rPr>
+            <w:rStyle w:val="Hyperlink"/>
+            <w:sz w:val="28"/>
+            <w:szCs w:val="28"/>
+          </w:rPr>
+          <w:t>deo</w:t>
+        </w:r>
+      </w:hyperlink>
+    </w:p>
+    <w:p>
+      <w:pPr>
+        <w:spacing w:after="0"/>
+        <w:jc w:val="center"/>
       </w:pPr>
     </w:p>
     <w:p>
@@ -410,6 +446,7 @@
       <w:r>
         <w:rPr>
           <w:rFonts w:asciiTheme="minorHAnsi" w:eastAsiaTheme="minorHAnsi" w:hAnsiTheme="minorHAnsi" w:cstheme="minorBidi"/>
+          <w:noProof/>
           <w:color w:val="auto"/>
           <w:sz w:val="22"/>
           <w:szCs w:val="22"/>
@@ -430,7 +467,7 @@
                     <pic:cNvPicPr/>
                   </pic:nvPicPr>
                   <pic:blipFill>
-                    <a:blip r:embed="rId5"/>
+                    <a:blip r:embed="rId6"/>
                     <a:stretch>
                       <a:fillRect/>
                     </a:stretch>
@@ -909,21 +946,7 @@
           <w:sz w:val="28"/>
           <w:szCs w:val="28"/>
         </w:rPr>
-        <w:t xml:space="preserve">Integrating Terraform and Ansible modules posed challenges due to their development by different group members. The </w:t>
-      </w:r>
-      <w:r>
-        <w:rPr>
-          <w:sz w:val="28"/>
-          <w:szCs w:val="28"/>
-        </w:rPr>
-        <w:t>conflict</w:t>
-      </w:r>
-      <w:r>
-        <w:rPr>
-          <w:sz w:val="28"/>
-          <w:szCs w:val="28"/>
-        </w:rPr>
-        <w:t xml:space="preserve"> in coding styles created compatibility issues, hindering seamless integration. To address this, we prioritized open communication and documentation, ensuring each module's functionalities, inputs, and outputs were clearly defined. Standardized interfaces and version control were implemented to streamline collaboration, while regular peer reviews helped align development approaches. By fostering cross-functional knowledge sharing and emphasizing modular design, we aimed to overcome integration difficulties, enhancing coordination and cohesion among team members working on diverse features within our project.</w:t>
+        <w:t>Integrating Terraform and Ansible modules posed challenges due to their development by different group members. The conflict in coding styles created compatibility issues, hindering seamless integration. To address this, we prioritized open communication and documentation, ensuring each module's functionalities, inputs, and outputs were clearly defined. Standardized interfaces and version control were implemented to streamline collaboration, while regular peer reviews helped align development approaches. By fostering cross-functional knowledge sharing and emphasizing modular design, we aimed to overcome integration difficulties, enhancing coordination and cohesion among team members working on diverse features within our project.</w:t>
       </w:r>
     </w:p>
     <w:p>
@@ -1188,7 +1211,7 @@
                 <w:sz w:val="28"/>
                 <w:szCs w:val="28"/>
               </w:rPr>
-              <w:t>mdnsramos</w:t>
+              <w:t>rosecamanates</w:t>
             </w:r>
             <w:proofErr w:type="spellEnd"/>
           </w:p>
@@ -1289,7 +1312,14 @@
                 <w:sz w:val="28"/>
                 <w:szCs w:val="28"/>
               </w:rPr>
-              <w:t>rosecamanates</w:t>
+              <w:t>d</w:t>
+            </w:r>
+            <w:r>
+              <w:rPr>
+                <w:sz w:val="28"/>
+                <w:szCs w:val="28"/>
+              </w:rPr>
+              <w:t>dnsramos</w:t>
             </w:r>
             <w:proofErr w:type="spellEnd"/>
           </w:p>
@@ -2011,6 +2041,41 @@
       <w:contextualSpacing/>
     </w:pPr>
   </w:style>
+  <w:style w:type="character" w:styleId="Hyperlink">
+    <w:name w:val="Hyperlink"/>
+    <w:basedOn w:val="DefaultParagraphFont"/>
+    <w:uiPriority w:val="99"/>
+    <w:unhideWhenUsed/>
+    <w:rsid w:val="00EC44D4"/>
+    <w:rPr>
+      <w:color w:val="0563C1" w:themeColor="hyperlink"/>
+      <w:u w:val="single"/>
+    </w:rPr>
+  </w:style>
+  <w:style w:type="character" w:styleId="UnresolvedMention">
+    <w:name w:val="Unresolved Mention"/>
+    <w:basedOn w:val="DefaultParagraphFont"/>
+    <w:uiPriority w:val="99"/>
+    <w:semiHidden/>
+    <w:unhideWhenUsed/>
+    <w:rsid w:val="00EC44D4"/>
+    <w:rPr>
+      <w:color w:val="605E5C"/>
+      <w:shd w:val="clear" w:color="auto" w:fill="E1DFDD"/>
+    </w:rPr>
+  </w:style>
+  <w:style w:type="character" w:styleId="FollowedHyperlink">
+    <w:name w:val="FollowedHyperlink"/>
+    <w:basedOn w:val="DefaultParagraphFont"/>
+    <w:uiPriority w:val="99"/>
+    <w:semiHidden/>
+    <w:unhideWhenUsed/>
+    <w:rsid w:val="00EC44D4"/>
+    <w:rPr>
+      <w:color w:val="954F72" w:themeColor="followedHyperlink"/>
+      <w:u w:val="single"/>
+    </w:rPr>
+  </w:style>
 </w:styles>
 </file>
 

</xml_diff>